<commit_message>
Modified app's feature on Word file
</commit_message>
<xml_diff>
--- a/PA00/Group01.docx
+++ b/PA00/Group01.docx
@@ -4912,7 +4912,7 @@
         <w:pStyle w:val="ListParagraph"/>
         <w:numPr>
           <w:ilvl w:val="0"/>
-          <w:numId w:val="9"/>
+          <w:numId w:val="32"/>
         </w:numPr>
         <w:rPr>
           <w:b/>
@@ -4932,6 +4932,16 @@
         </w:rPr>
         <w:t>Sign up with facebook and create a profile</w:t>
       </w:r>
+      <w:r>
+        <w:rPr>
+          <w:b/>
+          <w:i/>
+          <w:sz w:val="28"/>
+          <w:szCs w:val="28"/>
+          <w:u w:val="single"/>
+        </w:rPr>
+        <w:t>:</w:t>
+      </w:r>
     </w:p>
     <w:p>
       <w:pPr>
@@ -4957,7 +4967,7 @@
         </w:numPr>
       </w:pPr>
       <w:r>
-        <w:t>. Name</w:t>
+        <w:t>Name</w:t>
       </w:r>
     </w:p>
     <w:p>
@@ -4969,8 +4979,10 @@
         </w:numPr>
       </w:pPr>
       <w:r>
-        <w:t>. Age</w:t>
-      </w:r>
+        <w:t>Day of birth</w:t>
+      </w:r>
+      <w:bookmarkStart w:id="0" w:name="_GoBack"/>
+      <w:bookmarkEnd w:id="0"/>
     </w:p>
     <w:p>
       <w:pPr>
@@ -4981,7 +4993,7 @@
         </w:numPr>
       </w:pPr>
       <w:r>
-        <w:t>. Weight</w:t>
+        <w:t>Weight</w:t>
       </w:r>
     </w:p>
     <w:p>
@@ -4993,7 +5005,7 @@
         </w:numPr>
       </w:pPr>
       <w:r>
-        <w:t>. Height</w:t>
+        <w:t>Height</w:t>
       </w:r>
     </w:p>
     <w:p>
@@ -5014,7 +5026,7 @@
         <w:pStyle w:val="ListParagraph"/>
         <w:numPr>
           <w:ilvl w:val="0"/>
-          <w:numId w:val="9"/>
+          <w:numId w:val="32"/>
         </w:numPr>
         <w:rPr>
           <w:b/>
@@ -5034,6 +5046,16 @@
         </w:rPr>
         <w:t>Convert food to calories</w:t>
       </w:r>
+      <w:r>
+        <w:rPr>
+          <w:b/>
+          <w:i/>
+          <w:sz w:val="28"/>
+          <w:szCs w:val="28"/>
+          <w:u w:val="single"/>
+        </w:rPr>
+        <w:t>:</w:t>
+      </w:r>
     </w:p>
     <w:p>
       <w:pPr>
@@ -5058,13 +5080,13 @@
       <w:pPr>
         <w:pStyle w:val="ListParagraph"/>
         <w:numPr>
-          <w:ilvl w:val="0"/>
+          <w:ilvl w:val="1"/>
           <w:numId w:val="14"/>
         </w:numPr>
-        <w:ind w:left="1080"/>
-      </w:pPr>
-      <w:r>
-        <w:t>Let users choose which type of food and specify the amount (how many grams) for 3 meals per day</w:t>
+        <w:ind w:left="1800"/>
+      </w:pPr>
+      <w:r>
+        <w:t>The type of food focus on university students</w:t>
       </w:r>
     </w:p>
     <w:p>
@@ -5077,6 +5099,22 @@
         <w:ind w:left="1080"/>
       </w:pPr>
       <w:r>
+        <w:t>Let users choose which type of food and specify the amount (how many grams) for 3 meals per day</w:t>
+      </w:r>
+      <w:r>
+        <w:t>, plus some snacks</w:t>
+      </w:r>
+    </w:p>
+    <w:p>
+      <w:pPr>
+        <w:pStyle w:val="ListParagraph"/>
+        <w:numPr>
+          <w:ilvl w:val="0"/>
+          <w:numId w:val="14"/>
+        </w:numPr>
+        <w:ind w:left="1080"/>
+      </w:pPr>
+      <w:r>
         <w:t>Then show the amount of calories, including:</w:t>
       </w:r>
     </w:p>
@@ -5087,10 +5125,15 @@
           <w:ilvl w:val="1"/>
           <w:numId w:val="16"/>
         </w:numPr>
-        <w:ind w:left="2160"/>
-      </w:pPr>
-      <w:r>
-        <w:t>The total amount of calories each day</w:t>
+      </w:pPr>
+      <w:r>
+        <w:t>The total amount of calories</w:t>
+      </w:r>
+      <w:r>
+        <w:t xml:space="preserve"> needed</w:t>
+      </w:r>
+      <w:r>
+        <w:t xml:space="preserve"> each day</w:t>
       </w:r>
     </w:p>
     <w:p>
@@ -5100,10 +5143,12 @@
           <w:ilvl w:val="1"/>
           <w:numId w:val="16"/>
         </w:numPr>
-        <w:ind w:left="2160"/>
-      </w:pPr>
-      <w:r>
-        <w:t>The amount of calories that currently inputting</w:t>
+      </w:pPr>
+      <w:r>
+        <w:t xml:space="preserve">The amount of calories </w:t>
+      </w:r>
+      <w:r>
+        <w:t>has intaken so far</w:t>
       </w:r>
     </w:p>
     <w:p/>
@@ -5112,7 +5157,7 @@
         <w:pStyle w:val="ListParagraph"/>
         <w:numPr>
           <w:ilvl w:val="0"/>
-          <w:numId w:val="9"/>
+          <w:numId w:val="32"/>
         </w:numPr>
         <w:rPr>
           <w:b/>
@@ -5142,8 +5187,16 @@
         </w:rPr>
         <w:t>y to the amount actually intaken</w:t>
       </w:r>
-      <w:bookmarkStart w:id="0" w:name="_GoBack"/>
-      <w:bookmarkEnd w:id="0"/>
+      <w:r>
+        <w:rPr>
+          <w:b/>
+          <w:i/>
+          <w:sz w:val="28"/>
+          <w:szCs w:val="28"/>
+          <w:u w:val="single"/>
+        </w:rPr>
+        <w:t>:</w:t>
+      </w:r>
     </w:p>
     <w:p>
       <w:pPr>
@@ -5175,7 +5228,7 @@
         <w:pStyle w:val="ListParagraph"/>
         <w:numPr>
           <w:ilvl w:val="0"/>
-          <w:numId w:val="9"/>
+          <w:numId w:val="32"/>
         </w:numPr>
         <w:rPr>
           <w:b/>
@@ -5193,7 +5246,27 @@
           <w:szCs w:val="28"/>
           <w:u w:val="single"/>
         </w:rPr>
-        <w:t>Recommend system</w:t>
+        <w:t xml:space="preserve">Recommend </w:t>
+      </w:r>
+      <w:r>
+        <w:rPr>
+          <w:b/>
+          <w:i/>
+          <w:sz w:val="28"/>
+          <w:szCs w:val="28"/>
+          <w:u w:val="single"/>
+        </w:rPr>
+        <w:t>exercise</w:t>
+      </w:r>
+      <w:r>
+        <w:rPr>
+          <w:b/>
+          <w:i/>
+          <w:sz w:val="28"/>
+          <w:szCs w:val="28"/>
+          <w:u w:val="single"/>
+        </w:rPr>
+        <w:t>:</w:t>
       </w:r>
     </w:p>
     <w:p>
@@ -5205,34 +5278,16 @@
         </w:numPr>
       </w:pPr>
       <w:r>
-        <w:t>If less calories than the standard: recommend food to eat</w:t>
+        <w:t xml:space="preserve">List a handful of exercise for user to do, including the a mount of calories burnt </w:t>
       </w:r>
     </w:p>
+    <w:p/>
     <w:p>
       <w:pPr>
         <w:pStyle w:val="ListParagraph"/>
         <w:numPr>
           <w:ilvl w:val="0"/>
-          <w:numId w:val="19"/>
-        </w:numPr>
-      </w:pPr>
-      <w:r>
-        <w:t>If more calories than the standard: recommend exe</w:t>
-      </w:r>
-      <w:r>
-        <w:t>r</w:t>
-      </w:r>
-      <w:r>
-        <w:t>cise to do</w:t>
-      </w:r>
-    </w:p>
-    <w:p/>
-    <w:p>
-      <w:pPr>
-        <w:pStyle w:val="ListParagraph"/>
-        <w:numPr>
-          <w:ilvl w:val="0"/>
-          <w:numId w:val="9"/>
+          <w:numId w:val="32"/>
         </w:numPr>
         <w:rPr>
           <w:b/>
@@ -5250,7 +5305,7 @@
           <w:szCs w:val="28"/>
           <w:u w:val="single"/>
         </w:rPr>
-        <w:t>Record data of each day</w:t>
+        <w:t>Edit:</w:t>
       </w:r>
     </w:p>
     <w:p>
@@ -5262,61 +5317,21 @@
         </w:numPr>
       </w:pPr>
       <w:r>
-        <w:t xml:space="preserve">Data include: </w:t>
+        <w:t>Allow users to remove food added earlier.</w:t>
       </w:r>
     </w:p>
     <w:p>
       <w:pPr>
         <w:pStyle w:val="ListParagraph"/>
-        <w:numPr>
-          <w:ilvl w:val="1"/>
-          <w:numId w:val="27"/>
-        </w:numPr>
-      </w:pPr>
-      <w:r>
-        <w:t>A</w:t>
-      </w:r>
-      <w:r>
-        <w:t>mount of calories intake</w:t>
-      </w:r>
+        <w:ind w:left="1080"/>
+      </w:pPr>
     </w:p>
-    <w:p>
-      <w:pPr>
-        <w:pStyle w:val="ListParagraph"/>
-        <w:numPr>
-          <w:ilvl w:val="1"/>
-          <w:numId w:val="27"/>
-        </w:numPr>
-      </w:pPr>
-      <w:r>
-        <w:t>A</w:t>
-      </w:r>
-      <w:r>
-        <w:t xml:space="preserve"> picture taken by users of their body (optional)</w:t>
-      </w:r>
-    </w:p>
-    <w:p>
-      <w:pPr>
-        <w:pStyle w:val="ListParagraph"/>
-        <w:numPr>
-          <w:ilvl w:val="1"/>
-          <w:numId w:val="27"/>
-        </w:numPr>
-      </w:pPr>
-      <w:r>
-        <w:t>W</w:t>
-      </w:r>
-      <w:r>
-        <w:t>eight/height</w:t>
-      </w:r>
-    </w:p>
-    <w:p/>
     <w:p>
       <w:pPr>
         <w:pStyle w:val="ListParagraph"/>
         <w:numPr>
           <w:ilvl w:val="0"/>
-          <w:numId w:val="9"/>
+          <w:numId w:val="32"/>
         </w:numPr>
         <w:rPr>
           <w:b/>
@@ -5421,7 +5436,7 @@
         <w:pStyle w:val="ListParagraph"/>
         <w:numPr>
           <w:ilvl w:val="0"/>
-          <w:numId w:val="9"/>
+          <w:numId w:val="32"/>
         </w:numPr>
         <w:rPr>
           <w:b/>
@@ -5439,8 +5454,17 @@
           <w:szCs w:val="28"/>
           <w:u w:val="single"/>
         </w:rPr>
-        <w:lastRenderedPageBreak/>
         <w:t>List information of a few food</w:t>
+      </w:r>
+      <w:r>
+        <w:rPr>
+          <w:b/>
+          <w:i/>
+          <w:sz w:val="28"/>
+          <w:szCs w:val="28"/>
+          <w:u w:val="single"/>
+        </w:rPr>
+        <w:t>:</w:t>
       </w:r>
     </w:p>
     <w:p>
@@ -5476,6 +5500,7 @@
         </w:numPr>
       </w:pPr>
       <w:r>
+        <w:lastRenderedPageBreak/>
         <w:t>Rice contains n calories, n protein, n fat</w:t>
       </w:r>
     </w:p>
@@ -5497,7 +5522,7 @@
         <w:pStyle w:val="ListParagraph"/>
         <w:numPr>
           <w:ilvl w:val="0"/>
-          <w:numId w:val="9"/>
+          <w:numId w:val="32"/>
         </w:numPr>
         <w:rPr>
           <w:b/>
@@ -5516,6 +5541,16 @@
           <w:u w:val="single"/>
         </w:rPr>
         <w:t>Share daily result to facebook</w:t>
+      </w:r>
+      <w:r>
+        <w:rPr>
+          <w:b/>
+          <w:i/>
+          <w:sz w:val="28"/>
+          <w:szCs w:val="28"/>
+          <w:u w:val="single"/>
+        </w:rPr>
+        <w:t>:</w:t>
       </w:r>
     </w:p>
     <w:p>
@@ -5559,7 +5594,7 @@
   <w:abstractNum w:abstractNumId="0" w15:restartNumberingAfterBreak="0">
     <w:nsid w:val="00F01E97"/>
     <w:multiLevelType w:val="hybridMultilevel"/>
-    <w:tmpl w:val="5B7635D6"/>
+    <w:tmpl w:val="E42CFA4E"/>
     <w:lvl w:ilvl="0" w:tplc="04090003">
       <w:start w:val="1"/>
       <w:numFmt w:val="bullet"/>
@@ -5572,16 +5607,16 @@
         <w:rFonts w:ascii="Courier New" w:hAnsi="Courier New" w:cs="Courier New" w:hint="default"/>
       </w:rPr>
     </w:lvl>
-    <w:lvl w:ilvl="1" w:tplc="04090003" w:tentative="1">
-      <w:start w:val="1"/>
-      <w:numFmt w:val="bullet"/>
-      <w:lvlText w:val="o"/>
+    <w:lvl w:ilvl="1" w:tplc="0409000D">
+      <w:start w:val="1"/>
+      <w:numFmt w:val="bullet"/>
+      <w:lvlText w:val=""/>
       <w:lvlJc w:val="left"/>
       <w:pPr>
         <w:ind w:left="1800" w:hanging="360"/>
       </w:pPr>
       <w:rPr>
-        <w:rFonts w:ascii="Courier New" w:hAnsi="Courier New" w:cs="Courier New" w:hint="default"/>
+        <w:rFonts w:ascii="Wingdings" w:hAnsi="Wingdings" w:hint="default"/>
       </w:rPr>
     </w:lvl>
     <w:lvl w:ilvl="2" w:tplc="04090005" w:tentative="1">
@@ -7228,6 +7263,119 @@
     </w:lvl>
   </w:abstractNum>
   <w:abstractNum w:abstractNumId="15" w15:restartNumberingAfterBreak="0">
+    <w:nsid w:val="480C2F73"/>
+    <w:multiLevelType w:val="hybridMultilevel"/>
+    <w:tmpl w:val="0660E276"/>
+    <w:lvl w:ilvl="0" w:tplc="0409000F">
+      <w:start w:val="1"/>
+      <w:numFmt w:val="decimal"/>
+      <w:lvlText w:val="%1."/>
+      <w:lvlJc w:val="left"/>
+      <w:pPr>
+        <w:ind w:left="720" w:hanging="360"/>
+      </w:pPr>
+      <w:rPr>
+        <w:rFonts w:hint="default"/>
+      </w:rPr>
+    </w:lvl>
+    <w:lvl w:ilvl="1" w:tplc="04090003">
+      <w:start w:val="1"/>
+      <w:numFmt w:val="bullet"/>
+      <w:lvlText w:val="o"/>
+      <w:lvlJc w:val="left"/>
+      <w:pPr>
+        <w:ind w:left="1440" w:hanging="360"/>
+      </w:pPr>
+      <w:rPr>
+        <w:rFonts w:ascii="Courier New" w:hAnsi="Courier New" w:cs="Courier New" w:hint="default"/>
+      </w:rPr>
+    </w:lvl>
+    <w:lvl w:ilvl="2" w:tplc="04090005">
+      <w:start w:val="1"/>
+      <w:numFmt w:val="bullet"/>
+      <w:lvlText w:val=""/>
+      <w:lvlJc w:val="left"/>
+      <w:pPr>
+        <w:ind w:left="2160" w:hanging="360"/>
+      </w:pPr>
+      <w:rPr>
+        <w:rFonts w:ascii="Wingdings" w:hAnsi="Wingdings" w:hint="default"/>
+      </w:rPr>
+    </w:lvl>
+    <w:lvl w:ilvl="3" w:tplc="785AB71A">
+      <w:start w:val="8"/>
+      <w:numFmt w:val="bullet"/>
+      <w:lvlText w:val="-"/>
+      <w:lvlJc w:val="left"/>
+      <w:pPr>
+        <w:ind w:left="2880" w:hanging="360"/>
+      </w:pPr>
+      <w:rPr>
+        <w:rFonts w:ascii="Calibri" w:eastAsiaTheme="minorHAnsi" w:hAnsi="Calibri" w:cstheme="minorBidi" w:hint="default"/>
+      </w:rPr>
+    </w:lvl>
+    <w:lvl w:ilvl="4" w:tplc="04090003" w:tentative="1">
+      <w:start w:val="1"/>
+      <w:numFmt w:val="bullet"/>
+      <w:lvlText w:val="o"/>
+      <w:lvlJc w:val="left"/>
+      <w:pPr>
+        <w:ind w:left="3600" w:hanging="360"/>
+      </w:pPr>
+      <w:rPr>
+        <w:rFonts w:ascii="Courier New" w:hAnsi="Courier New" w:cs="Courier New" w:hint="default"/>
+      </w:rPr>
+    </w:lvl>
+    <w:lvl w:ilvl="5" w:tplc="04090005" w:tentative="1">
+      <w:start w:val="1"/>
+      <w:numFmt w:val="bullet"/>
+      <w:lvlText w:val=""/>
+      <w:lvlJc w:val="left"/>
+      <w:pPr>
+        <w:ind w:left="4320" w:hanging="360"/>
+      </w:pPr>
+      <w:rPr>
+        <w:rFonts w:ascii="Wingdings" w:hAnsi="Wingdings" w:hint="default"/>
+      </w:rPr>
+    </w:lvl>
+    <w:lvl w:ilvl="6" w:tplc="04090001" w:tentative="1">
+      <w:start w:val="1"/>
+      <w:numFmt w:val="bullet"/>
+      <w:lvlText w:val=""/>
+      <w:lvlJc w:val="left"/>
+      <w:pPr>
+        <w:ind w:left="5040" w:hanging="360"/>
+      </w:pPr>
+      <w:rPr>
+        <w:rFonts w:ascii="Symbol" w:hAnsi="Symbol" w:hint="default"/>
+      </w:rPr>
+    </w:lvl>
+    <w:lvl w:ilvl="7" w:tplc="04090003" w:tentative="1">
+      <w:start w:val="1"/>
+      <w:numFmt w:val="bullet"/>
+      <w:lvlText w:val="o"/>
+      <w:lvlJc w:val="left"/>
+      <w:pPr>
+        <w:ind w:left="5760" w:hanging="360"/>
+      </w:pPr>
+      <w:rPr>
+        <w:rFonts w:ascii="Courier New" w:hAnsi="Courier New" w:cs="Courier New" w:hint="default"/>
+      </w:rPr>
+    </w:lvl>
+    <w:lvl w:ilvl="8" w:tplc="04090005" w:tentative="1">
+      <w:start w:val="1"/>
+      <w:numFmt w:val="bullet"/>
+      <w:lvlText w:val=""/>
+      <w:lvlJc w:val="left"/>
+      <w:pPr>
+        <w:ind w:left="6480" w:hanging="360"/>
+      </w:pPr>
+      <w:rPr>
+        <w:rFonts w:ascii="Wingdings" w:hAnsi="Wingdings" w:hint="default"/>
+      </w:rPr>
+    </w:lvl>
+  </w:abstractNum>
+  <w:abstractNum w:abstractNumId="16" w15:restartNumberingAfterBreak="0">
     <w:nsid w:val="4C3318AB"/>
     <w:multiLevelType w:val="hybridMultilevel"/>
     <w:tmpl w:val="D4C05F6E"/>
@@ -7339,7 +7487,7 @@
       </w:rPr>
     </w:lvl>
   </w:abstractNum>
-  <w:abstractNum w:abstractNumId="16" w15:restartNumberingAfterBreak="0">
+  <w:abstractNum w:abstractNumId="17" w15:restartNumberingAfterBreak="0">
     <w:nsid w:val="4E875E72"/>
     <w:multiLevelType w:val="hybridMultilevel"/>
     <w:tmpl w:val="1FE4BF3A"/>
@@ -7451,7 +7599,7 @@
       </w:rPr>
     </w:lvl>
   </w:abstractNum>
-  <w:abstractNum w:abstractNumId="17" w15:restartNumberingAfterBreak="0">
+  <w:abstractNum w:abstractNumId="18" w15:restartNumberingAfterBreak="0">
     <w:nsid w:val="51A274B7"/>
     <w:multiLevelType w:val="hybridMultilevel"/>
     <w:tmpl w:val="B51C8834"/>
@@ -7564,10 +7712,10 @@
       </w:rPr>
     </w:lvl>
   </w:abstractNum>
-  <w:abstractNum w:abstractNumId="18" w15:restartNumberingAfterBreak="0">
+  <w:abstractNum w:abstractNumId="19" w15:restartNumberingAfterBreak="0">
     <w:nsid w:val="55961EFA"/>
     <w:multiLevelType w:val="hybridMultilevel"/>
-    <w:tmpl w:val="0EBECFB4"/>
+    <w:tmpl w:val="F0DA9488"/>
     <w:lvl w:ilvl="0" w:tplc="04090003">
       <w:start w:val="1"/>
       <w:numFmt w:val="bullet"/>
@@ -7580,96 +7728,96 @@
         <w:rFonts w:ascii="Courier New" w:hAnsi="Courier New" w:cs="Courier New" w:hint="default"/>
       </w:rPr>
     </w:lvl>
-    <w:lvl w:ilvl="1" w:tplc="04090003">
+    <w:lvl w:ilvl="1" w:tplc="0409000D">
+      <w:start w:val="1"/>
+      <w:numFmt w:val="bullet"/>
+      <w:lvlText w:val=""/>
+      <w:lvlJc w:val="left"/>
+      <w:pPr>
+        <w:ind w:left="1440" w:hanging="360"/>
+      </w:pPr>
+      <w:rPr>
+        <w:rFonts w:ascii="Wingdings" w:hAnsi="Wingdings" w:hint="default"/>
+      </w:rPr>
+    </w:lvl>
+    <w:lvl w:ilvl="2" w:tplc="04090005" w:tentative="1">
+      <w:start w:val="1"/>
+      <w:numFmt w:val="bullet"/>
+      <w:lvlText w:val=""/>
+      <w:lvlJc w:val="left"/>
+      <w:pPr>
+        <w:ind w:left="2160" w:hanging="360"/>
+      </w:pPr>
+      <w:rPr>
+        <w:rFonts w:ascii="Wingdings" w:hAnsi="Wingdings" w:hint="default"/>
+      </w:rPr>
+    </w:lvl>
+    <w:lvl w:ilvl="3" w:tplc="04090001" w:tentative="1">
+      <w:start w:val="1"/>
+      <w:numFmt w:val="bullet"/>
+      <w:lvlText w:val=""/>
+      <w:lvlJc w:val="left"/>
+      <w:pPr>
+        <w:ind w:left="2880" w:hanging="360"/>
+      </w:pPr>
+      <w:rPr>
+        <w:rFonts w:ascii="Symbol" w:hAnsi="Symbol" w:hint="default"/>
+      </w:rPr>
+    </w:lvl>
+    <w:lvl w:ilvl="4" w:tplc="04090003" w:tentative="1">
       <w:start w:val="1"/>
       <w:numFmt w:val="bullet"/>
       <w:lvlText w:val="o"/>
       <w:lvlJc w:val="left"/>
       <w:pPr>
-        <w:ind w:left="1440" w:hanging="360"/>
+        <w:ind w:left="3600" w:hanging="360"/>
       </w:pPr>
       <w:rPr>
         <w:rFonts w:ascii="Courier New" w:hAnsi="Courier New" w:cs="Courier New" w:hint="default"/>
       </w:rPr>
     </w:lvl>
-    <w:lvl w:ilvl="2" w:tplc="04090005" w:tentative="1">
+    <w:lvl w:ilvl="5" w:tplc="04090005" w:tentative="1">
       <w:start w:val="1"/>
       <w:numFmt w:val="bullet"/>
       <w:lvlText w:val=""/>
       <w:lvlJc w:val="left"/>
       <w:pPr>
-        <w:ind w:left="2160" w:hanging="360"/>
-      </w:pPr>
-      <w:rPr>
-        <w:rFonts w:ascii="Wingdings" w:hAnsi="Wingdings" w:hint="default"/>
-      </w:rPr>
-    </w:lvl>
-    <w:lvl w:ilvl="3" w:tplc="04090001" w:tentative="1">
+        <w:ind w:left="4320" w:hanging="360"/>
+      </w:pPr>
+      <w:rPr>
+        <w:rFonts w:ascii="Wingdings" w:hAnsi="Wingdings" w:hint="default"/>
+      </w:rPr>
+    </w:lvl>
+    <w:lvl w:ilvl="6" w:tplc="04090001" w:tentative="1">
       <w:start w:val="1"/>
       <w:numFmt w:val="bullet"/>
       <w:lvlText w:val=""/>
       <w:lvlJc w:val="left"/>
       <w:pPr>
-        <w:ind w:left="2880" w:hanging="360"/>
+        <w:ind w:left="5040" w:hanging="360"/>
       </w:pPr>
       <w:rPr>
         <w:rFonts w:ascii="Symbol" w:hAnsi="Symbol" w:hint="default"/>
       </w:rPr>
     </w:lvl>
-    <w:lvl w:ilvl="4" w:tplc="04090003" w:tentative="1">
+    <w:lvl w:ilvl="7" w:tplc="04090003" w:tentative="1">
       <w:start w:val="1"/>
       <w:numFmt w:val="bullet"/>
       <w:lvlText w:val="o"/>
       <w:lvlJc w:val="left"/>
       <w:pPr>
-        <w:ind w:left="3600" w:hanging="360"/>
+        <w:ind w:left="5760" w:hanging="360"/>
       </w:pPr>
       <w:rPr>
         <w:rFonts w:ascii="Courier New" w:hAnsi="Courier New" w:cs="Courier New" w:hint="default"/>
       </w:rPr>
     </w:lvl>
-    <w:lvl w:ilvl="5" w:tplc="04090005" w:tentative="1">
+    <w:lvl w:ilvl="8" w:tplc="04090005" w:tentative="1">
       <w:start w:val="1"/>
       <w:numFmt w:val="bullet"/>
       <w:lvlText w:val=""/>
       <w:lvlJc w:val="left"/>
       <w:pPr>
-        <w:ind w:left="4320" w:hanging="360"/>
-      </w:pPr>
-      <w:rPr>
-        <w:rFonts w:ascii="Wingdings" w:hAnsi="Wingdings" w:hint="default"/>
-      </w:rPr>
-    </w:lvl>
-    <w:lvl w:ilvl="6" w:tplc="04090001" w:tentative="1">
-      <w:start w:val="1"/>
-      <w:numFmt w:val="bullet"/>
-      <w:lvlText w:val=""/>
-      <w:lvlJc w:val="left"/>
-      <w:pPr>
-        <w:ind w:left="5040" w:hanging="360"/>
-      </w:pPr>
-      <w:rPr>
-        <w:rFonts w:ascii="Symbol" w:hAnsi="Symbol" w:hint="default"/>
-      </w:rPr>
-    </w:lvl>
-    <w:lvl w:ilvl="7" w:tplc="04090003" w:tentative="1">
-      <w:start w:val="1"/>
-      <w:numFmt w:val="bullet"/>
-      <w:lvlText w:val="o"/>
-      <w:lvlJc w:val="left"/>
-      <w:pPr>
-        <w:ind w:left="5760" w:hanging="360"/>
-      </w:pPr>
-      <w:rPr>
-        <w:rFonts w:ascii="Courier New" w:hAnsi="Courier New" w:cs="Courier New" w:hint="default"/>
-      </w:rPr>
-    </w:lvl>
-    <w:lvl w:ilvl="8" w:tplc="04090005" w:tentative="1">
-      <w:start w:val="1"/>
-      <w:numFmt w:val="bullet"/>
-      <w:lvlText w:val=""/>
-      <w:lvlJc w:val="left"/>
-      <w:pPr>
         <w:ind w:left="6480" w:hanging="360"/>
       </w:pPr>
       <w:rPr>
@@ -7677,7 +7825,7 @@
       </w:rPr>
     </w:lvl>
   </w:abstractNum>
-  <w:abstractNum w:abstractNumId="19" w15:restartNumberingAfterBreak="0">
+  <w:abstractNum w:abstractNumId="20" w15:restartNumberingAfterBreak="0">
     <w:nsid w:val="570060A2"/>
     <w:multiLevelType w:val="hybridMultilevel"/>
     <w:tmpl w:val="41C20AC4"/>
@@ -7790,7 +7938,7 @@
       </w:rPr>
     </w:lvl>
   </w:abstractNum>
-  <w:abstractNum w:abstractNumId="20" w15:restartNumberingAfterBreak="0">
+  <w:abstractNum w:abstractNumId="21" w15:restartNumberingAfterBreak="0">
     <w:nsid w:val="595859D4"/>
     <w:multiLevelType w:val="hybridMultilevel"/>
     <w:tmpl w:val="B4248114"/>
@@ -7903,7 +8051,7 @@
       </w:rPr>
     </w:lvl>
   </w:abstractNum>
-  <w:abstractNum w:abstractNumId="21" w15:restartNumberingAfterBreak="0">
+  <w:abstractNum w:abstractNumId="22" w15:restartNumberingAfterBreak="0">
     <w:nsid w:val="59F66F99"/>
     <w:multiLevelType w:val="hybridMultilevel"/>
     <w:tmpl w:val="5FA4AF52"/>
@@ -8016,7 +8164,7 @@
       </w:rPr>
     </w:lvl>
   </w:abstractNum>
-  <w:abstractNum w:abstractNumId="22" w15:restartNumberingAfterBreak="0">
+  <w:abstractNum w:abstractNumId="23" w15:restartNumberingAfterBreak="0">
     <w:nsid w:val="5D640903"/>
     <w:multiLevelType w:val="hybridMultilevel"/>
     <w:tmpl w:val="E97CB6F0"/>
@@ -8129,7 +8277,7 @@
       </w:rPr>
     </w:lvl>
   </w:abstractNum>
-  <w:abstractNum w:abstractNumId="23" w15:restartNumberingAfterBreak="0">
+  <w:abstractNum w:abstractNumId="24" w15:restartNumberingAfterBreak="0">
     <w:nsid w:val="6135779D"/>
     <w:multiLevelType w:val="hybridMultilevel"/>
     <w:tmpl w:val="12B8A16E"/>
@@ -8242,7 +8390,7 @@
       </w:rPr>
     </w:lvl>
   </w:abstractNum>
-  <w:abstractNum w:abstractNumId="24" w15:restartNumberingAfterBreak="0">
+  <w:abstractNum w:abstractNumId="25" w15:restartNumberingAfterBreak="0">
     <w:nsid w:val="62BB61BE"/>
     <w:multiLevelType w:val="hybridMultilevel"/>
     <w:tmpl w:val="F46C645C"/>
@@ -8355,7 +8503,7 @@
       </w:rPr>
     </w:lvl>
   </w:abstractNum>
-  <w:abstractNum w:abstractNumId="25" w15:restartNumberingAfterBreak="0">
+  <w:abstractNum w:abstractNumId="26" w15:restartNumberingAfterBreak="0">
     <w:nsid w:val="64C36AF9"/>
     <w:multiLevelType w:val="hybridMultilevel"/>
     <w:tmpl w:val="34E21AA0"/>
@@ -8468,7 +8616,7 @@
       </w:rPr>
     </w:lvl>
   </w:abstractNum>
-  <w:abstractNum w:abstractNumId="26" w15:restartNumberingAfterBreak="0">
+  <w:abstractNum w:abstractNumId="27" w15:restartNumberingAfterBreak="0">
     <w:nsid w:val="67340024"/>
     <w:multiLevelType w:val="hybridMultilevel"/>
     <w:tmpl w:val="F30A8ED6"/>
@@ -8581,7 +8729,7 @@
       </w:rPr>
     </w:lvl>
   </w:abstractNum>
-  <w:abstractNum w:abstractNumId="27" w15:restartNumberingAfterBreak="0">
+  <w:abstractNum w:abstractNumId="28" w15:restartNumberingAfterBreak="0">
     <w:nsid w:val="6E296809"/>
     <w:multiLevelType w:val="hybridMultilevel"/>
     <w:tmpl w:val="E452C05E"/>
@@ -8694,7 +8842,7 @@
       </w:rPr>
     </w:lvl>
   </w:abstractNum>
-  <w:abstractNum w:abstractNumId="28" w15:restartNumberingAfterBreak="0">
+  <w:abstractNum w:abstractNumId="29" w15:restartNumberingAfterBreak="0">
     <w:nsid w:val="78CE570B"/>
     <w:multiLevelType w:val="hybridMultilevel"/>
     <w:tmpl w:val="E1065146"/>
@@ -8806,7 +8954,7 @@
       </w:rPr>
     </w:lvl>
   </w:abstractNum>
-  <w:abstractNum w:abstractNumId="29" w15:restartNumberingAfterBreak="0">
+  <w:abstractNum w:abstractNumId="30" w15:restartNumberingAfterBreak="0">
     <w:nsid w:val="791D1828"/>
     <w:multiLevelType w:val="hybridMultilevel"/>
     <w:tmpl w:val="BD68B5F2"/>
@@ -8918,7 +9066,7 @@
       </w:rPr>
     </w:lvl>
   </w:abstractNum>
-  <w:abstractNum w:abstractNumId="30" w15:restartNumberingAfterBreak="0">
+  <w:abstractNum w:abstractNumId="31" w15:restartNumberingAfterBreak="0">
     <w:nsid w:val="7978560E"/>
     <w:multiLevelType w:val="hybridMultilevel"/>
     <w:tmpl w:val="4CC0E6B6"/>
@@ -9035,34 +9183,34 @@
     <w:abstractNumId w:val="1"/>
   </w:num>
   <w:num w:numId="2">
-    <w:abstractNumId w:val="22"/>
+    <w:abstractNumId w:val="23"/>
   </w:num>
   <w:num w:numId="3">
     <w:abstractNumId w:val="9"/>
   </w:num>
   <w:num w:numId="4">
-    <w:abstractNumId w:val="28"/>
+    <w:abstractNumId w:val="29"/>
   </w:num>
   <w:num w:numId="5">
-    <w:abstractNumId w:val="30"/>
+    <w:abstractNumId w:val="31"/>
   </w:num>
   <w:num w:numId="6">
-    <w:abstractNumId w:val="15"/>
+    <w:abstractNumId w:val="16"/>
   </w:num>
   <w:num w:numId="7">
     <w:abstractNumId w:val="8"/>
   </w:num>
   <w:num w:numId="8">
-    <w:abstractNumId w:val="16"/>
+    <w:abstractNumId w:val="17"/>
   </w:num>
   <w:num w:numId="9">
-    <w:abstractNumId w:val="19"/>
+    <w:abstractNumId w:val="20"/>
   </w:num>
   <w:num w:numId="10">
-    <w:abstractNumId w:val="29"/>
+    <w:abstractNumId w:val="30"/>
   </w:num>
   <w:num w:numId="11">
-    <w:abstractNumId w:val="24"/>
+    <w:abstractNumId w:val="25"/>
   </w:num>
   <w:num w:numId="12">
     <w:abstractNumId w:val="12"/>
@@ -9071,16 +9219,16 @@
     <w:abstractNumId w:val="13"/>
   </w:num>
   <w:num w:numId="14">
-    <w:abstractNumId w:val="18"/>
+    <w:abstractNumId w:val="19"/>
   </w:num>
   <w:num w:numId="15">
-    <w:abstractNumId w:val="23"/>
+    <w:abstractNumId w:val="24"/>
   </w:num>
   <w:num w:numId="16">
-    <w:abstractNumId w:val="25"/>
+    <w:abstractNumId w:val="26"/>
   </w:num>
   <w:num w:numId="17">
-    <w:abstractNumId w:val="20"/>
+    <w:abstractNumId w:val="21"/>
   </w:num>
   <w:num w:numId="18">
     <w:abstractNumId w:val="5"/>
@@ -9089,19 +9237,19 @@
     <w:abstractNumId w:val="0"/>
   </w:num>
   <w:num w:numId="20">
-    <w:abstractNumId w:val="27"/>
+    <w:abstractNumId w:val="28"/>
   </w:num>
   <w:num w:numId="21">
     <w:abstractNumId w:val="11"/>
   </w:num>
   <w:num w:numId="22">
-    <w:abstractNumId w:val="21"/>
+    <w:abstractNumId w:val="22"/>
   </w:num>
   <w:num w:numId="23">
     <w:abstractNumId w:val="6"/>
   </w:num>
   <w:num w:numId="24">
-    <w:abstractNumId w:val="26"/>
+    <w:abstractNumId w:val="27"/>
   </w:num>
   <w:num w:numId="25">
     <w:abstractNumId w:val="7"/>
@@ -9119,10 +9267,13 @@
     <w:abstractNumId w:val="4"/>
   </w:num>
   <w:num w:numId="30">
-    <w:abstractNumId w:val="17"/>
+    <w:abstractNumId w:val="18"/>
   </w:num>
   <w:num w:numId="31">
     <w:abstractNumId w:val="3"/>
+  </w:num>
+  <w:num w:numId="32">
+    <w:abstractNumId w:val="15"/>
   </w:num>
 </w:numbering>
 </file>

</xml_diff>